<commit_message>
sauvegarde de fin de matinée
</commit_message>
<xml_diff>
--- a/105_Web/105_React/React.docx
+++ b/105_Web/105_React/React.docx
@@ -3,11 +3,82 @@
 <w:document xmlns:wpc="http://schemas.microsoft.com/office/word/2010/wordprocessingCanvas" xmlns:cx="http://schemas.microsoft.com/office/drawing/2014/chartex" xmlns:cx1="http://schemas.microsoft.com/office/drawing/2015/9/8/chartex" xmlns:cx2="http://schemas.microsoft.com/office/drawing/2015/10/21/chartex" xmlns:cx3="http://schemas.microsoft.com/office/drawing/2016/5/9/chartex" xmlns:cx4="http://schemas.microsoft.com/office/drawing/2016/5/10/chartex" xmlns:cx5="http://schemas.microsoft.com/office/drawing/2016/5/11/chartex" xmlns:cx6="http://schemas.microsoft.com/office/drawing/2016/5/12/chartex" xmlns:cx7="http://schemas.microsoft.com/office/drawing/2016/5/13/chartex" xmlns:cx8="http://schemas.microsoft.com/office/drawing/2016/5/14/chartex" xmlns:mc="http://schemas.openxmlformats.org/markup-compatibility/2006" xmlns:aink="http://schemas.microsoft.com/office/drawing/2016/ink" xmlns:am3d="http://schemas.microsoft.com/office/drawing/2017/model3d" xmlns:o="urn:schemas-microsoft-com:office:office" xmlns:oel="http://schemas.microsoft.com/office/2019/extlst" xmlns:r="http://schemas.openxmlformats.org/officeDocument/2006/relationships" xmlns:m="http://schemas.openxmlformats.org/officeDocument/2006/math" xmlns:v="urn:schemas-microsoft-com:vml" xmlns:wp14="http://schemas.microsoft.com/office/word/2010/wordprocessingDrawing" xmlns:wp="http://schemas.openxmlformats.org/drawingml/2006/wordprocessingDrawing" xmlns:w10="urn:schemas-microsoft-com:office:word" xmlns:w="http://schemas.openxmlformats.org/wordprocessingml/2006/main" xmlns:w14="http://schemas.microsoft.com/office/word/2010/wordml" xmlns:w15="http://schemas.microsoft.com/office/word/2012/wordml" xmlns:w16cex="http://schemas.microsoft.com/office/word/2018/wordml/cex" xmlns:w16cid="http://schemas.microsoft.com/office/word/2016/wordml/cid" xmlns:w16="http://schemas.microsoft.com/office/word/2018/wordml" xmlns:w16sdtdh="http://schemas.microsoft.com/office/word/2020/wordml/sdtdatahash" xmlns:w16se="http://schemas.microsoft.com/office/word/2015/wordml/symex" xmlns:wpg="http://schemas.microsoft.com/office/word/2010/wordprocessingGroup" xmlns:wpi="http://schemas.microsoft.com/office/word/2010/wordprocessingInk" xmlns:wne="http://schemas.microsoft.com/office/word/2006/wordml" xmlns:wps="http://schemas.microsoft.com/office/word/2010/wordprocessingShape" mc:Ignorable="w14 w15 w16se w16cid w16 w16cex w16sdtdh wp14">
   <w:body>
     <w:p>
+      <w:proofErr w:type="gramStart"/>
+      <w:r>
+        <w:t>npm</w:t>
+      </w:r>
+      <w:proofErr w:type="gramEnd"/>
+      <w:r>
+        <w:t xml:space="preserve"> init</w:t>
+      </w:r>
+    </w:p>
+    <w:p>
       <w:r>
         <w:drawing>
-          <wp:inline distT="0" distB="0" distL="0" distR="0" wp14:anchorId="67E58705" wp14:editId="0FE922B3">
-            <wp:extent cx="5760720" cy="3372485"/>
-            <wp:effectExtent l="0" t="0" r="0" b="0"/>
+          <wp:inline distT="0" distB="0" distL="0" distR="0" wp14:anchorId="07F1FADC" wp14:editId="5B6E3952">
+            <wp:extent cx="6645910" cy="4423410"/>
+            <wp:effectExtent l="0" t="0" r="2540" b="0"/>
+            <wp:docPr id="1241898183" name="Image 1" descr="Une image contenant texte, capture d’écran, Police&#10;&#10;Description générée automatiquement"/>
+            <wp:cNvGraphicFramePr>
+              <a:graphicFrameLocks xmlns:a="http://schemas.openxmlformats.org/drawingml/2006/main" noChangeAspect="1"/>
+            </wp:cNvGraphicFramePr>
+            <a:graphic xmlns:a="http://schemas.openxmlformats.org/drawingml/2006/main">
+              <a:graphicData uri="http://schemas.openxmlformats.org/drawingml/2006/picture">
+                <pic:pic xmlns:pic="http://schemas.openxmlformats.org/drawingml/2006/picture">
+                  <pic:nvPicPr>
+                    <pic:cNvPr id="1241898183" name="Image 1" descr="Une image contenant texte, capture d’écran, Police&#10;&#10;Description générée automatiquement"/>
+                    <pic:cNvPicPr/>
+                  </pic:nvPicPr>
+                  <pic:blipFill>
+                    <a:blip r:embed="rId4"/>
+                    <a:stretch>
+                      <a:fillRect/>
+                    </a:stretch>
+                  </pic:blipFill>
+                  <pic:spPr>
+                    <a:xfrm>
+                      <a:off x="0" y="0"/>
+                      <a:ext cx="6645910" cy="4423410"/>
+                    </a:xfrm>
+                    <a:prstGeom prst="rect">
+                      <a:avLst/>
+                    </a:prstGeom>
+                  </pic:spPr>
+                </pic:pic>
+              </a:graphicData>
+            </a:graphic>
+          </wp:inline>
+        </w:drawing>
+      </w:r>
+    </w:p>
+    <w:p>
+      <w:proofErr w:type="gramStart"/>
+      <w:r>
+        <w:t>n</w:t>
+      </w:r>
+      <w:r>
+        <w:t>px</w:t>
+      </w:r>
+      <w:proofErr w:type="gramEnd"/>
+      <w:r>
+        <w:t xml:space="preserve"> create-next-app@lastest</w:t>
+      </w:r>
+      <w:r>
+        <w:t xml:space="preserve"> essai</w:t>
+      </w:r>
+      <w:r>
+        <w:t xml:space="preserve"> </w:t>
+      </w:r>
+    </w:p>
+    <w:p>
+      <w:r>
+        <w:rPr>
+          <w:noProof/>
+        </w:rPr>
+        <w:drawing>
+          <wp:inline distT="0" distB="0" distL="0" distR="0" wp14:anchorId="7C98070C" wp14:editId="6C29B306">
+            <wp:extent cx="6645910" cy="3890645"/>
+            <wp:effectExtent l="0" t="0" r="2540" b="0"/>
             <wp:docPr id="81535733" name="Image 1" descr="Une image contenant texte, capture d’écran, logiciel, Logiciel multimédia&#10;&#10;Description générée automatiquement"/>
             <wp:cNvGraphicFramePr>
               <a:graphicFrameLocks xmlns:a="http://schemas.openxmlformats.org/drawingml/2006/main" noChangeAspect="1"/>
@@ -20,7 +91,7 @@
                     <pic:cNvPicPr/>
                   </pic:nvPicPr>
                   <pic:blipFill>
-                    <a:blip r:embed="rId4"/>
+                    <a:blip r:embed="rId5"/>
                     <a:stretch>
                       <a:fillRect/>
                     </a:stretch>
@@ -28,7 +99,7 @@
                   <pic:spPr>
                     <a:xfrm>
                       <a:off x="0" y="0"/>
-                      <a:ext cx="5760720" cy="3372485"/>
+                      <a:ext cx="6645910" cy="3890645"/>
                     </a:xfrm>
                     <a:prstGeom prst="rect">
                       <a:avLst/>
@@ -41,9 +112,149 @@
         </w:drawing>
       </w:r>
     </w:p>
+    <w:p/>
+    <w:p/>
+    <w:p>
+      <w:proofErr w:type="gramStart"/>
+      <w:r>
+        <w:lastRenderedPageBreak/>
+        <w:t>ou</w:t>
+      </w:r>
+      <w:proofErr w:type="gramEnd"/>
+      <w:r>
+        <w:t xml:space="preserve"> </w:t>
+      </w:r>
+      <w:r>
+        <w:t>npx create-next-app@latest</w:t>
+      </w:r>
+    </w:p>
+    <w:p>
+      <w:r>
+        <w:drawing>
+          <wp:inline distT="0" distB="0" distL="0" distR="0" wp14:anchorId="13F5D728" wp14:editId="5B40B396">
+            <wp:extent cx="6645910" cy="4549140"/>
+            <wp:effectExtent l="0" t="0" r="2540" b="3810"/>
+            <wp:docPr id="1004572354" name="Image 1" descr="Une image contenant texte, capture d’écran, logiciel, Logiciel multimédia&#10;&#10;Description générée automatiquement"/>
+            <wp:cNvGraphicFramePr>
+              <a:graphicFrameLocks xmlns:a="http://schemas.openxmlformats.org/drawingml/2006/main" noChangeAspect="1"/>
+            </wp:cNvGraphicFramePr>
+            <a:graphic xmlns:a="http://schemas.openxmlformats.org/drawingml/2006/main">
+              <a:graphicData uri="http://schemas.openxmlformats.org/drawingml/2006/picture">
+                <pic:pic xmlns:pic="http://schemas.openxmlformats.org/drawingml/2006/picture">
+                  <pic:nvPicPr>
+                    <pic:cNvPr id="1004572354" name="Image 1" descr="Une image contenant texte, capture d’écran, logiciel, Logiciel multimédia&#10;&#10;Description générée automatiquement"/>
+                    <pic:cNvPicPr/>
+                  </pic:nvPicPr>
+                  <pic:blipFill>
+                    <a:blip r:embed="rId6"/>
+                    <a:stretch>
+                      <a:fillRect/>
+                    </a:stretch>
+                  </pic:blipFill>
+                  <pic:spPr>
+                    <a:xfrm>
+                      <a:off x="0" y="0"/>
+                      <a:ext cx="6645910" cy="4549140"/>
+                    </a:xfrm>
+                    <a:prstGeom prst="rect">
+                      <a:avLst/>
+                    </a:prstGeom>
+                  </pic:spPr>
+                </pic:pic>
+              </a:graphicData>
+            </a:graphic>
+          </wp:inline>
+        </w:drawing>
+      </w:r>
+    </w:p>
+    <w:p>
+      <w:proofErr w:type="gramStart"/>
+      <w:r>
+        <w:t>cd</w:t>
+      </w:r>
+      <w:proofErr w:type="gramEnd"/>
+      <w:r>
+        <w:t xml:space="preserve"> essai</w:t>
+      </w:r>
+    </w:p>
+    <w:p/>
+    <w:p>
+      <w:proofErr w:type="gramStart"/>
+      <w:r>
+        <w:t>npm</w:t>
+      </w:r>
+      <w:proofErr w:type="gramEnd"/>
+      <w:r>
+        <w:t xml:space="preserve"> run </w:t>
+      </w:r>
+      <w:r>
+        <w:t>dev</w:t>
+      </w:r>
+    </w:p>
+    <w:p>
+      <w:proofErr w:type="gramStart"/>
+      <w:r>
+        <w:t>npm</w:t>
+      </w:r>
+      <w:proofErr w:type="gramEnd"/>
+      <w:r>
+        <w:t xml:space="preserve"> run build</w:t>
+      </w:r>
+    </w:p>
+    <w:p>
+      <w:r>
+        <w:drawing>
+          <wp:inline distT="0" distB="0" distL="0" distR="0" wp14:anchorId="41089770" wp14:editId="08800F3E">
+            <wp:extent cx="6645910" cy="3414395"/>
+            <wp:effectExtent l="0" t="0" r="2540" b="0"/>
+            <wp:docPr id="44583166" name="Image 1" descr="Une image contenant texte, capture d’écran, logiciel, Logiciel multimédia&#10;&#10;Description générée automatiquement"/>
+            <wp:cNvGraphicFramePr>
+              <a:graphicFrameLocks xmlns:a="http://schemas.openxmlformats.org/drawingml/2006/main" noChangeAspect="1"/>
+            </wp:cNvGraphicFramePr>
+            <a:graphic xmlns:a="http://schemas.openxmlformats.org/drawingml/2006/main">
+              <a:graphicData uri="http://schemas.openxmlformats.org/drawingml/2006/picture">
+                <pic:pic xmlns:pic="http://schemas.openxmlformats.org/drawingml/2006/picture">
+                  <pic:nvPicPr>
+                    <pic:cNvPr id="44583166" name="Image 1" descr="Une image contenant texte, capture d’écran, logiciel, Logiciel multimédia&#10;&#10;Description générée automatiquement"/>
+                    <pic:cNvPicPr/>
+                  </pic:nvPicPr>
+                  <pic:blipFill>
+                    <a:blip r:embed="rId7"/>
+                    <a:stretch>
+                      <a:fillRect/>
+                    </a:stretch>
+                  </pic:blipFill>
+                  <pic:spPr>
+                    <a:xfrm>
+                      <a:off x="0" y="0"/>
+                      <a:ext cx="6645910" cy="3414395"/>
+                    </a:xfrm>
+                    <a:prstGeom prst="rect">
+                      <a:avLst/>
+                    </a:prstGeom>
+                  </pic:spPr>
+                </pic:pic>
+              </a:graphicData>
+            </a:graphic>
+          </wp:inline>
+        </w:drawing>
+      </w:r>
+    </w:p>
+    <w:p>
+      <w:proofErr w:type="gramStart"/>
+      <w:r>
+        <w:lastRenderedPageBreak/>
+        <w:t>npm</w:t>
+      </w:r>
+      <w:proofErr w:type="gramEnd"/>
+      <w:r>
+        <w:t xml:space="preserve"> run start</w:t>
+      </w:r>
+    </w:p>
+    <w:p/>
     <w:sectPr>
       <w:pgSz w:w="11906" w:h="16838"/>
-      <w:pgMar w:top="1417" w:right="1417" w:bottom="1417" w:left="1417" w:header="708" w:footer="708" w:gutter="0"/>
+      <w:pgMar w:top="720" w:right="720" w:bottom="720" w:left="720" w:header="708" w:footer="708" w:gutter="0"/>
       <w:cols w:space="708"/>
       <w:docGrid w:linePitch="360"/>
     </w:sectPr>

</xml_diff>

<commit_message>
Sauvegarde de fin d'après-midi
</commit_message>
<xml_diff>
--- a/105_Web/105_React/React.docx
+++ b/105_Web/105_React/React.docx
@@ -3,10 +3,12 @@
 <w:document xmlns:wpc="http://schemas.microsoft.com/office/word/2010/wordprocessingCanvas" xmlns:cx="http://schemas.microsoft.com/office/drawing/2014/chartex" xmlns:cx1="http://schemas.microsoft.com/office/drawing/2015/9/8/chartex" xmlns:cx2="http://schemas.microsoft.com/office/drawing/2015/10/21/chartex" xmlns:cx3="http://schemas.microsoft.com/office/drawing/2016/5/9/chartex" xmlns:cx4="http://schemas.microsoft.com/office/drawing/2016/5/10/chartex" xmlns:cx5="http://schemas.microsoft.com/office/drawing/2016/5/11/chartex" xmlns:cx6="http://schemas.microsoft.com/office/drawing/2016/5/12/chartex" xmlns:cx7="http://schemas.microsoft.com/office/drawing/2016/5/13/chartex" xmlns:cx8="http://schemas.microsoft.com/office/drawing/2016/5/14/chartex" xmlns:mc="http://schemas.openxmlformats.org/markup-compatibility/2006" xmlns:aink="http://schemas.microsoft.com/office/drawing/2016/ink" xmlns:am3d="http://schemas.microsoft.com/office/drawing/2017/model3d" xmlns:o="urn:schemas-microsoft-com:office:office" xmlns:oel="http://schemas.microsoft.com/office/2019/extlst" xmlns:r="http://schemas.openxmlformats.org/officeDocument/2006/relationships" xmlns:m="http://schemas.openxmlformats.org/officeDocument/2006/math" xmlns:v="urn:schemas-microsoft-com:vml" xmlns:wp14="http://schemas.microsoft.com/office/word/2010/wordprocessingDrawing" xmlns:wp="http://schemas.openxmlformats.org/drawingml/2006/wordprocessingDrawing" xmlns:w10="urn:schemas-microsoft-com:office:word" xmlns:w="http://schemas.openxmlformats.org/wordprocessingml/2006/main" xmlns:w14="http://schemas.microsoft.com/office/word/2010/wordml" xmlns:w15="http://schemas.microsoft.com/office/word/2012/wordml" xmlns:w16cex="http://schemas.microsoft.com/office/word/2018/wordml/cex" xmlns:w16cid="http://schemas.microsoft.com/office/word/2016/wordml/cid" xmlns:w16="http://schemas.microsoft.com/office/word/2018/wordml" xmlns:w16sdtdh="http://schemas.microsoft.com/office/word/2020/wordml/sdtdatahash" xmlns:w16se="http://schemas.microsoft.com/office/word/2015/wordml/symex" xmlns:wpg="http://schemas.microsoft.com/office/word/2010/wordprocessingGroup" xmlns:wpi="http://schemas.microsoft.com/office/word/2010/wordprocessingInk" xmlns:wne="http://schemas.microsoft.com/office/word/2006/wordml" xmlns:wps="http://schemas.microsoft.com/office/word/2010/wordprocessingShape" mc:Ignorable="w14 w15 w16se w16cid w16 w16cex w16sdtdh wp14">
   <w:body>
     <w:p>
+      <w:proofErr w:type="spellStart"/>
       <w:proofErr w:type="gramStart"/>
       <w:r>
         <w:t>npm</w:t>
       </w:r>
+      <w:proofErr w:type="spellEnd"/>
       <w:proofErr w:type="gramEnd"/>
       <w:r>
         <w:t xml:space="preserve"> init</w:t>
@@ -14,6 +16,9 @@
     </w:p>
     <w:p>
       <w:r>
+        <w:rPr>
+          <w:noProof/>
+        </w:rPr>
         <w:drawing>
           <wp:inline distT="0" distB="0" distL="0" distR="0" wp14:anchorId="07F1FADC" wp14:editId="5B6E3952">
             <wp:extent cx="6645910" cy="4423410"/>
@@ -52,6 +57,7 @@
       </w:r>
     </w:p>
     <w:p>
+      <w:proofErr w:type="spellStart"/>
       <w:proofErr w:type="gramStart"/>
       <w:r>
         <w:t>n</w:t>
@@ -59,10 +65,16 @@
       <w:r>
         <w:t>px</w:t>
       </w:r>
+      <w:proofErr w:type="spellEnd"/>
       <w:proofErr w:type="gramEnd"/>
       <w:r>
-        <w:t xml:space="preserve"> create-next-app@lastest</w:t>
-      </w:r>
+        <w:t xml:space="preserve"> </w:t>
+      </w:r>
+      <w:proofErr w:type="spellStart"/>
+      <w:r>
+        <w:t>create-next-app@lastest</w:t>
+      </w:r>
+      <w:proofErr w:type="spellEnd"/>
       <w:r>
         <w:t xml:space="preserve"> essai</w:t>
       </w:r>
@@ -124,12 +136,25 @@
       <w:r>
         <w:t xml:space="preserve"> </w:t>
       </w:r>
-      <w:r>
-        <w:t>npx create-next-app@latest</w:t>
-      </w:r>
-    </w:p>
-    <w:p>
-      <w:r>
+      <w:proofErr w:type="spellStart"/>
+      <w:r>
+        <w:t>npx</w:t>
+      </w:r>
+      <w:proofErr w:type="spellEnd"/>
+      <w:r>
+        <w:t xml:space="preserve"> </w:t>
+      </w:r>
+      <w:proofErr w:type="spellStart"/>
+      <w:r>
+        <w:t>create-next-app@latest</w:t>
+      </w:r>
+      <w:proofErr w:type="spellEnd"/>
+    </w:p>
+    <w:p>
+      <w:r>
+        <w:rPr>
+          <w:noProof/>
+        </w:rPr>
         <w:drawing>
           <wp:inline distT="0" distB="0" distL="0" distR="0" wp14:anchorId="13F5D728" wp14:editId="5B40B396">
             <wp:extent cx="6645910" cy="4549140"/>
@@ -179,10 +204,12 @@
     </w:p>
     <w:p/>
     <w:p>
+      <w:proofErr w:type="spellStart"/>
       <w:proofErr w:type="gramStart"/>
       <w:r>
         <w:t>npm</w:t>
       </w:r>
+      <w:proofErr w:type="spellEnd"/>
       <w:proofErr w:type="gramEnd"/>
       <w:r>
         <w:t xml:space="preserve"> run </w:t>
@@ -190,19 +217,128 @@
       <w:r>
         <w:t>dev</w:t>
       </w:r>
-    </w:p>
-    <w:p>
+      <w:r>
+        <w:t xml:space="preserve"> </w:t>
+      </w:r>
+    </w:p>
+    <w:p>
+      <w:r>
+        <w:drawing>
+          <wp:inline distT="0" distB="0" distL="0" distR="0" wp14:anchorId="18F5BF59" wp14:editId="5394DEFB">
+            <wp:extent cx="6645910" cy="2264410"/>
+            <wp:effectExtent l="0" t="0" r="2540" b="2540"/>
+            <wp:docPr id="1474195678" name="Image 1" descr="Une image contenant texte, capture d’écran, logiciel, Police&#10;&#10;Description générée automatiquement"/>
+            <wp:cNvGraphicFramePr>
+              <a:graphicFrameLocks xmlns:a="http://schemas.openxmlformats.org/drawingml/2006/main" noChangeAspect="1"/>
+            </wp:cNvGraphicFramePr>
+            <a:graphic xmlns:a="http://schemas.openxmlformats.org/drawingml/2006/main">
+              <a:graphicData uri="http://schemas.openxmlformats.org/drawingml/2006/picture">
+                <pic:pic xmlns:pic="http://schemas.openxmlformats.org/drawingml/2006/picture">
+                  <pic:nvPicPr>
+                    <pic:cNvPr id="1474195678" name="Image 1" descr="Une image contenant texte, capture d’écran, logiciel, Police&#10;&#10;Description générée automatiquement"/>
+                    <pic:cNvPicPr/>
+                  </pic:nvPicPr>
+                  <pic:blipFill>
+                    <a:blip r:embed="rId7"/>
+                    <a:stretch>
+                      <a:fillRect/>
+                    </a:stretch>
+                  </pic:blipFill>
+                  <pic:spPr>
+                    <a:xfrm>
+                      <a:off x="0" y="0"/>
+                      <a:ext cx="6645910" cy="2264410"/>
+                    </a:xfrm>
+                    <a:prstGeom prst="rect">
+                      <a:avLst/>
+                    </a:prstGeom>
+                  </pic:spPr>
+                </pic:pic>
+              </a:graphicData>
+            </a:graphic>
+          </wp:inline>
+        </w:drawing>
+      </w:r>
+    </w:p>
+    <w:p>
+      <w:r>
+        <w:t xml:space="preserve">Faire ctrl + « click » sur </w:t>
+      </w:r>
+      <w:hyperlink r:id="rId8" w:history="1">
+        <w:r>
+          <w:rPr>
+            <w:rStyle w:val="Lienhypertexte"/>
+          </w:rPr>
+          <w:t>http://localhoast:3000</w:t>
+        </w:r>
+      </w:hyperlink>
+      <w:r>
+        <w:t xml:space="preserve"> pour ouvrir la fenêtre dans le navigateur</w:t>
+      </w:r>
+    </w:p>
+    <w:p/>
+    <w:p/>
+    <w:p>
+      <w:r>
+        <w:t xml:space="preserve">NB : Le </w:t>
+      </w:r>
+      <w:proofErr w:type="spellStart"/>
+      <w:r>
+        <w:t>npm</w:t>
+      </w:r>
+      <w:proofErr w:type="spellEnd"/>
+      <w:r>
+        <w:t xml:space="preserve"> run </w:t>
+      </w:r>
+      <w:proofErr w:type="spellStart"/>
+      <w:r>
+        <w:t>build</w:t>
+      </w:r>
+      <w:proofErr w:type="spellEnd"/>
+      <w:r>
+        <w:t xml:space="preserve"> et le </w:t>
+      </w:r>
+      <w:proofErr w:type="spellStart"/>
+      <w:r>
+        <w:t>npm</w:t>
+      </w:r>
+      <w:proofErr w:type="spellEnd"/>
+      <w:r>
+        <w:t xml:space="preserve"> run start ne sont à utiliser que pour la mise en production, sinon on travaille sur le </w:t>
+      </w:r>
+      <w:proofErr w:type="spellStart"/>
+      <w:r>
+        <w:t>npm</w:t>
+      </w:r>
+      <w:proofErr w:type="spellEnd"/>
+      <w:r>
+        <w:t xml:space="preserve"> run dev</w:t>
+      </w:r>
+    </w:p>
+    <w:p/>
+    <w:p>
+      <w:proofErr w:type="spellStart"/>
       <w:proofErr w:type="gramStart"/>
       <w:r>
+        <w:lastRenderedPageBreak/>
         <w:t>npm</w:t>
       </w:r>
+      <w:proofErr w:type="spellEnd"/>
       <w:proofErr w:type="gramEnd"/>
       <w:r>
-        <w:t xml:space="preserve"> run build</w:t>
-      </w:r>
-    </w:p>
-    <w:p>
-      <w:r>
+        <w:t xml:space="preserve"> run </w:t>
+      </w:r>
+      <w:proofErr w:type="spellStart"/>
+      <w:r>
+        <w:t>build</w:t>
+      </w:r>
+      <w:proofErr w:type="spellEnd"/>
+    </w:p>
+    <w:p>
+      <w:r>
+        <w:rPr>
+          <w:noProof/>
+        </w:rPr>
         <w:drawing>
           <wp:inline distT="0" distB="0" distL="0" distR="0" wp14:anchorId="41089770" wp14:editId="08800F3E">
             <wp:extent cx="6645910" cy="3414395"/>
@@ -219,7 +355,7 @@
                     <pic:cNvPicPr/>
                   </pic:nvPicPr>
                   <pic:blipFill>
-                    <a:blip r:embed="rId7"/>
+                    <a:blip r:embed="rId9"/>
                     <a:stretch>
                       <a:fillRect/>
                     </a:stretch>
@@ -241,17 +377,17 @@
       </w:r>
     </w:p>
     <w:p>
+      <w:proofErr w:type="spellStart"/>
       <w:proofErr w:type="gramStart"/>
       <w:r>
-        <w:lastRenderedPageBreak/>
         <w:t>npm</w:t>
       </w:r>
+      <w:proofErr w:type="spellEnd"/>
       <w:proofErr w:type="gramEnd"/>
       <w:r>
         <w:t xml:space="preserve"> run start</w:t>
       </w:r>
     </w:p>
-    <w:p/>
     <w:sectPr>
       <w:pgSz w:w="11906" w:h="16838"/>
       <w:pgMar w:top="720" w:right="720" w:bottom="720" w:left="720" w:header="708" w:footer="708" w:gutter="0"/>
@@ -690,6 +826,29 @@
     <w:semiHidden/>
     <w:unhideWhenUsed/>
   </w:style>
+  <w:style w:type="character" w:styleId="Lienhypertexte">
+    <w:name w:val="Hyperlink"/>
+    <w:basedOn w:val="Policepardfaut"/>
+    <w:uiPriority w:val="99"/>
+    <w:unhideWhenUsed/>
+    <w:rsid w:val="00D67D97"/>
+    <w:rPr>
+      <w:color w:val="0563C1" w:themeColor="hyperlink"/>
+      <w:u w:val="single"/>
+    </w:rPr>
+  </w:style>
+  <w:style w:type="character" w:styleId="Mentionnonrsolue">
+    <w:name w:val="Unresolved Mention"/>
+    <w:basedOn w:val="Policepardfaut"/>
+    <w:uiPriority w:val="99"/>
+    <w:semiHidden/>
+    <w:unhideWhenUsed/>
+    <w:rsid w:val="00D67D97"/>
+    <w:rPr>
+      <w:color w:val="605E5C"/>
+      <w:shd w:val="clear" w:color="auto" w:fill="E1DFDD"/>
+    </w:rPr>
+  </w:style>
 </w:styles>
 </file>
 

</xml_diff>